<commit_message>
add comments on answer from advisors
</commit_message>
<xml_diff>
--- a/Sprint 3/question for advisior with answers.docx
+++ b/Sprint 3/question for advisior with answers.docx
@@ -248,7 +248,27 @@
         <w:rPr>
           <w:lang w:val="en-GB"/>
         </w:rPr>
-        <w:t>Offer multiple products with the mortgage. Also offer best interest rate if customer is having salary a/c, third pillar a/c and fund a/c with the bank.</w:t>
+        <w:t xml:space="preserve">Offer multiple products with the mortgage. Also offer </w:t>
+      </w:r>
+      <w:commentRangeStart w:id="0"/>
+      <w:r>
+        <w:rPr>
+          <w:lang w:val="en-GB"/>
+        </w:rPr>
+        <w:t xml:space="preserve">best interest rate </w:t>
+      </w:r>
+      <w:commentRangeEnd w:id="0"/>
+      <w:r>
+        <w:rPr>
+          <w:rStyle w:val="CommentReference"/>
+        </w:rPr>
+        <w:commentReference w:id="0"/>
+      </w:r>
+      <w:r>
+        <w:rPr>
+          <w:lang w:val="en-GB"/>
+        </w:rPr>
+        <w:t>if customer is having salary a/c, third pillar a/c and fund a/c with the bank.</w:t>
       </w:r>
     </w:p>
     <w:p>
@@ -293,7 +313,27 @@
         <w:rPr>
           <w:lang w:val="en-GB"/>
         </w:rPr>
-        <w:t xml:space="preserve"> Moneypark.ch provide better interest rate but they are not able to give complete package deal and flexibilities &amp; offers.</w:t>
+        <w:t xml:space="preserve"> Moneypark.ch provide </w:t>
+      </w:r>
+      <w:commentRangeStart w:id="1"/>
+      <w:r>
+        <w:rPr>
+          <w:lang w:val="en-GB"/>
+        </w:rPr>
+        <w:t>better interest rate but they are not able to give complete package deal and flexibilities &amp; offers</w:t>
+      </w:r>
+      <w:commentRangeEnd w:id="1"/>
+      <w:r>
+        <w:rPr>
+          <w:rStyle w:val="CommentReference"/>
+        </w:rPr>
+        <w:commentReference w:id="1"/>
+      </w:r>
+      <w:r>
+        <w:rPr>
+          <w:lang w:val="en-GB"/>
+        </w:rPr>
+        <w:t>.</w:t>
       </w:r>
     </w:p>
     <w:p>
@@ -426,7 +466,19 @@
         <w:rPr>
           <w:lang w:val="en-GB"/>
         </w:rPr>
-        <w:t>Immobilian</w:t>
+        <w:t>Immobili</w:t>
+      </w:r>
+      <w:r>
+        <w:rPr>
+          <w:lang w:val="en-GB"/>
+        </w:rPr>
+        <w:t>e</w:t>
+      </w:r>
+      <w:r>
+        <w:rPr>
+          <w:lang w:val="en-GB"/>
+        </w:rPr>
+        <w:t>n</w:t>
       </w:r>
       <w:proofErr w:type="spellEnd"/>
       <w:r>
@@ -528,7 +580,19 @@
         <w:rPr>
           <w:lang w:val="en-GB"/>
         </w:rPr>
-        <w:t>immobilian</w:t>
+        <w:t>immobili</w:t>
+      </w:r>
+      <w:r>
+        <w:rPr>
+          <w:lang w:val="en-GB"/>
+        </w:rPr>
+        <w:t>e</w:t>
+      </w:r>
+      <w:r>
+        <w:rPr>
+          <w:lang w:val="en-GB"/>
+        </w:rPr>
+        <w:t>n</w:t>
       </w:r>
       <w:proofErr w:type="spellEnd"/>
       <w:r>
@@ -585,7 +649,15 @@
         <w:rPr>
           <w:lang w:val="en-GB"/>
         </w:rPr>
-        <w:t>How UBS provide information to the prospective customers?</w:t>
+        <w:t>How UBS provi</w:t>
+      </w:r>
+      <w:bookmarkStart w:id="2" w:name="_GoBack"/>
+      <w:bookmarkEnd w:id="2"/>
+      <w:r>
+        <w:rPr>
+          <w:lang w:val="en-GB"/>
+        </w:rPr>
+        <w:t>de information to the prospective customers?</w:t>
       </w:r>
     </w:p>
     <w:p>
@@ -629,8 +701,6 @@
         </w:rPr>
         <w:t>ntact prospective customers and real estate agents.</w:t>
       </w:r>
-      <w:bookmarkStart w:id="0" w:name="_GoBack"/>
-      <w:bookmarkEnd w:id="0"/>
     </w:p>
     <w:p>
       <w:pPr>
@@ -661,6 +731,89 @@
     </w:sectPr>
   </w:body>
 </w:document>
+</file>
+
+<file path=word/comments.xml><?xml version="1.0" encoding="utf-8"?>
+<w:comments xmlns:wpc="http://schemas.microsoft.com/office/word/2010/wordprocessingCanvas" xmlns:cx="http://schemas.microsoft.com/office/drawing/2014/chartex" xmlns:cx1="http://schemas.microsoft.com/office/drawing/2015/9/8/chartex" xmlns:cx2="http://schemas.microsoft.com/office/drawing/2015/10/21/chartex" xmlns:cx3="http://schemas.microsoft.com/office/drawing/2016/5/9/chartex" xmlns:cx4="http://schemas.microsoft.com/office/drawing/2016/5/10/chartex" xmlns:cx5="http://schemas.microsoft.com/office/drawing/2016/5/11/chartex" xmlns:cx6="http://schemas.microsoft.com/office/drawing/2016/5/12/chartex" xmlns:cx7="http://schemas.microsoft.com/office/drawing/2016/5/13/chartex" xmlns:cx8="http://schemas.microsoft.com/office/drawing/2016/5/14/chartex" xmlns:mc="http://schemas.openxmlformats.org/markup-compatibility/2006" xmlns:aink="http://schemas.microsoft.com/office/drawing/2016/ink" xmlns:am3d="http://schemas.microsoft.com/office/drawing/2017/model3d" xmlns:o="urn:schemas-microsoft-com:office:office" xmlns:r="http://schemas.openxmlformats.org/officeDocument/2006/relationships" xmlns:m="http://schemas.openxmlformats.org/officeDocument/2006/math" xmlns:v="urn:schemas-microsoft-com:vml" xmlns:wp14="http://schemas.microsoft.com/office/word/2010/wordprocessingDrawing" xmlns:wp="http://schemas.openxmlformats.org/drawingml/2006/wordprocessingDrawing" xmlns:w10="urn:schemas-microsoft-com:office:word" xmlns:w="http://schemas.openxmlformats.org/wordprocessingml/2006/main" xmlns:w14="http://schemas.microsoft.com/office/word/2010/wordml" xmlns:w15="http://schemas.microsoft.com/office/word/2012/wordml" xmlns:w16cid="http://schemas.microsoft.com/office/word/2016/wordml/cid" xmlns:w16se="http://schemas.microsoft.com/office/word/2015/wordml/symex" xmlns:wpg="http://schemas.microsoft.com/office/word/2010/wordprocessingGroup" xmlns:wpi="http://schemas.microsoft.com/office/word/2010/wordprocessingInk" xmlns:wne="http://schemas.microsoft.com/office/word/2006/wordml" xmlns:wps="http://schemas.microsoft.com/office/word/2010/wordprocessingShape" mc:Ignorable="w14 w15 w16se w16cid wp14">
+  <w:comment w:id="0" w:author="Tran Ngoc Anh (s)" w:date="2019-11-22T09:11:00Z" w:initials="TNA(">
+    <w:p>
+      <w:pPr>
+        <w:pStyle w:val="CommentText"/>
+        <w:rPr>
+          <w:lang w:val="en-US"/>
+        </w:rPr>
+      </w:pPr>
+      <w:r>
+        <w:rPr>
+          <w:rStyle w:val="CommentReference"/>
+        </w:rPr>
+        <w:annotationRef/>
+      </w:r>
+      <w:proofErr w:type="spellStart"/>
+      <w:r>
+        <w:rPr>
+          <w:rStyle w:val="CommentReference"/>
+        </w:rPr>
+        <w:t>Ambigious</w:t>
+      </w:r>
+      <w:proofErr w:type="spellEnd"/>
+    </w:p>
+  </w:comment>
+  <w:comment w:id="1" w:author="Tran Ngoc Anh (s)" w:date="2019-11-22T09:14:00Z" w:initials="TNA(">
+    <w:p>
+      <w:pPr>
+        <w:pStyle w:val="CommentText"/>
+        <w:rPr>
+          <w:lang w:val="en-US"/>
+        </w:rPr>
+      </w:pPr>
+      <w:r>
+        <w:rPr>
+          <w:rStyle w:val="CommentReference"/>
+        </w:rPr>
+        <w:annotationRef/>
+      </w:r>
+      <w:r>
+        <w:rPr>
+          <w:lang w:val="en-US"/>
+        </w:rPr>
+        <w:t>Good point -&gt; come to</w:t>
+      </w:r>
+      <w:r>
+        <w:rPr>
+          <w:lang w:val="en-US"/>
+        </w:rPr>
+        <w:t xml:space="preserve"> </w:t>
+      </w:r>
+      <w:r>
+        <w:rPr>
+          <w:lang w:val="en-US"/>
+        </w:rPr>
+        <w:t>the point: if the custome</w:t>
+      </w:r>
+      <w:r>
+        <w:rPr>
+          <w:lang w:val="en-US"/>
+        </w:rPr>
+        <w:t>rs value more interest rate or if they value more the whole package deal?</w:t>
+      </w:r>
+    </w:p>
+  </w:comment>
+</w:comments>
+</file>
+
+<file path=word/commentsExtended.xml><?xml version="1.0" encoding="utf-8"?>
+<w15:commentsEx xmlns:wpc="http://schemas.microsoft.com/office/word/2010/wordprocessingCanvas" xmlns:cx="http://schemas.microsoft.com/office/drawing/2014/chartex" xmlns:cx1="http://schemas.microsoft.com/office/drawing/2015/9/8/chartex" xmlns:cx2="http://schemas.microsoft.com/office/drawing/2015/10/21/chartex" xmlns:cx3="http://schemas.microsoft.com/office/drawing/2016/5/9/chartex" xmlns:cx4="http://schemas.microsoft.com/office/drawing/2016/5/10/chartex" xmlns:cx5="http://schemas.microsoft.com/office/drawing/2016/5/11/chartex" xmlns:cx6="http://schemas.microsoft.com/office/drawing/2016/5/12/chartex" xmlns:cx7="http://schemas.microsoft.com/office/drawing/2016/5/13/chartex" xmlns:cx8="http://schemas.microsoft.com/office/drawing/2016/5/14/chartex" xmlns:mc="http://schemas.openxmlformats.org/markup-compatibility/2006" xmlns:aink="http://schemas.microsoft.com/office/drawing/2016/ink" xmlns:am3d="http://schemas.microsoft.com/office/drawing/2017/model3d" xmlns:o="urn:schemas-microsoft-com:office:office" xmlns:r="http://schemas.openxmlformats.org/officeDocument/2006/relationships" xmlns:m="http://schemas.openxmlformats.org/officeDocument/2006/math" xmlns:v="urn:schemas-microsoft-com:vml" xmlns:wp14="http://schemas.microsoft.com/office/word/2010/wordprocessingDrawing" xmlns:wp="http://schemas.openxmlformats.org/drawingml/2006/wordprocessingDrawing" xmlns:w10="urn:schemas-microsoft-com:office:word" xmlns:w="http://schemas.openxmlformats.org/wordprocessingml/2006/main" xmlns:w14="http://schemas.microsoft.com/office/word/2010/wordml" xmlns:w15="http://schemas.microsoft.com/office/word/2012/wordml" xmlns:w16cid="http://schemas.microsoft.com/office/word/2016/wordml/cid" xmlns:w16se="http://schemas.microsoft.com/office/word/2015/wordml/symex" xmlns:wpg="http://schemas.microsoft.com/office/word/2010/wordprocessingGroup" xmlns:wpi="http://schemas.microsoft.com/office/word/2010/wordprocessingInk" xmlns:wne="http://schemas.microsoft.com/office/word/2006/wordml" xmlns:wps="http://schemas.microsoft.com/office/word/2010/wordprocessingShape" mc:Ignorable="w14 w15 w16se w16cid wp14">
+  <w15:commentEx w15:paraId="5F5D809A" w15:done="0"/>
+  <w15:commentEx w15:paraId="0AE6EA84" w15:done="0"/>
+</w15:commentsEx>
+</file>
+
+<file path=word/commentsIds.xml><?xml version="1.0" encoding="utf-8"?>
+<w16cid:commentsIds xmlns:wpc="http://schemas.microsoft.com/office/word/2010/wordprocessingCanvas" xmlns:cx="http://schemas.microsoft.com/office/drawing/2014/chartex" xmlns:cx1="http://schemas.microsoft.com/office/drawing/2015/9/8/chartex" xmlns:cx2="http://schemas.microsoft.com/office/drawing/2015/10/21/chartex" xmlns:cx3="http://schemas.microsoft.com/office/drawing/2016/5/9/chartex" xmlns:cx4="http://schemas.microsoft.com/office/drawing/2016/5/10/chartex" xmlns:cx5="http://schemas.microsoft.com/office/drawing/2016/5/11/chartex" xmlns:cx6="http://schemas.microsoft.com/office/drawing/2016/5/12/chartex" xmlns:cx7="http://schemas.microsoft.com/office/drawing/2016/5/13/chartex" xmlns:cx8="http://schemas.microsoft.com/office/drawing/2016/5/14/chartex" xmlns:mc="http://schemas.openxmlformats.org/markup-compatibility/2006" xmlns:aink="http://schemas.microsoft.com/office/drawing/2016/ink" xmlns:am3d="http://schemas.microsoft.com/office/drawing/2017/model3d" xmlns:o="urn:schemas-microsoft-com:office:office" xmlns:r="http://schemas.openxmlformats.org/officeDocument/2006/relationships" xmlns:m="http://schemas.openxmlformats.org/officeDocument/2006/math" xmlns:v="urn:schemas-microsoft-com:vml" xmlns:wp14="http://schemas.microsoft.com/office/word/2010/wordprocessingDrawing" xmlns:wp="http://schemas.openxmlformats.org/drawingml/2006/wordprocessingDrawing" xmlns:w10="urn:schemas-microsoft-com:office:word" xmlns:w="http://schemas.openxmlformats.org/wordprocessingml/2006/main" xmlns:w14="http://schemas.microsoft.com/office/word/2010/wordml" xmlns:w15="http://schemas.microsoft.com/office/word/2012/wordml" xmlns:w16cid="http://schemas.microsoft.com/office/word/2016/wordml/cid" xmlns:w16se="http://schemas.microsoft.com/office/word/2015/wordml/symex" xmlns:wpg="http://schemas.microsoft.com/office/word/2010/wordprocessingGroup" xmlns:wpi="http://schemas.microsoft.com/office/word/2010/wordprocessingInk" xmlns:wne="http://schemas.microsoft.com/office/word/2006/wordml" xmlns:wps="http://schemas.microsoft.com/office/word/2010/wordprocessingShape" mc:Ignorable="w14 w15 w16se w16cid wp14">
+  <w16cid:commentId w16cid:paraId="5F5D809A" w16cid:durableId="218224BB"/>
+  <w16cid:commentId w16cid:paraId="0AE6EA84" w16cid:durableId="21822558"/>
+</w16cid:commentsIds>
 </file>
 
 <file path=word/numbering.xml><?xml version="1.0" encoding="utf-8"?>
@@ -1246,6 +1399,14 @@
     <w:abstractNumId w:val="1"/>
   </w:num>
 </w:numbering>
+</file>
+
+<file path=word/people.xml><?xml version="1.0" encoding="utf-8"?>
+<w15:people xmlns:wpc="http://schemas.microsoft.com/office/word/2010/wordprocessingCanvas" xmlns:cx="http://schemas.microsoft.com/office/drawing/2014/chartex" xmlns:cx1="http://schemas.microsoft.com/office/drawing/2015/9/8/chartex" xmlns:cx2="http://schemas.microsoft.com/office/drawing/2015/10/21/chartex" xmlns:cx3="http://schemas.microsoft.com/office/drawing/2016/5/9/chartex" xmlns:cx4="http://schemas.microsoft.com/office/drawing/2016/5/10/chartex" xmlns:cx5="http://schemas.microsoft.com/office/drawing/2016/5/11/chartex" xmlns:cx6="http://schemas.microsoft.com/office/drawing/2016/5/12/chartex" xmlns:cx7="http://schemas.microsoft.com/office/drawing/2016/5/13/chartex" xmlns:cx8="http://schemas.microsoft.com/office/drawing/2016/5/14/chartex" xmlns:mc="http://schemas.openxmlformats.org/markup-compatibility/2006" xmlns:aink="http://schemas.microsoft.com/office/drawing/2016/ink" xmlns:am3d="http://schemas.microsoft.com/office/drawing/2017/model3d" xmlns:o="urn:schemas-microsoft-com:office:office" xmlns:r="http://schemas.openxmlformats.org/officeDocument/2006/relationships" xmlns:m="http://schemas.openxmlformats.org/officeDocument/2006/math" xmlns:v="urn:schemas-microsoft-com:vml" xmlns:wp14="http://schemas.microsoft.com/office/word/2010/wordprocessingDrawing" xmlns:wp="http://schemas.openxmlformats.org/drawingml/2006/wordprocessingDrawing" xmlns:w10="urn:schemas-microsoft-com:office:word" xmlns:w="http://schemas.openxmlformats.org/wordprocessingml/2006/main" xmlns:w14="http://schemas.microsoft.com/office/word/2010/wordml" xmlns:w15="http://schemas.microsoft.com/office/word/2012/wordml" xmlns:w16cid="http://schemas.microsoft.com/office/word/2016/wordml/cid" xmlns:w16se="http://schemas.microsoft.com/office/word/2015/wordml/symex" xmlns:wpg="http://schemas.microsoft.com/office/word/2010/wordprocessingGroup" xmlns:wpi="http://schemas.microsoft.com/office/word/2010/wordprocessingInk" xmlns:wne="http://schemas.microsoft.com/office/word/2006/wordml" xmlns:wps="http://schemas.microsoft.com/office/word/2010/wordprocessingShape" mc:Ignorable="w14 w15 w16se w16cid wp14">
+  <w15:person w15:author="Tran Ngoc Anh (s)">
+    <w15:presenceInfo w15:providerId="AD" w15:userId="S::ngocanh.tran@students.fhnw.ch::de6a3f08-74c9-4324-a6e2-a65442c14673"/>
+  </w15:person>
+</w15:people>
 </file>
 
 <file path=word/styles.xml><?xml version="1.0" encoding="utf-8"?>
@@ -1685,6 +1846,104 @@
       <w:contextualSpacing/>
     </w:pPr>
   </w:style>
+  <w:style w:type="character" w:styleId="CommentReference">
+    <w:name w:val="annotation reference"/>
+    <w:basedOn w:val="DefaultParagraphFont"/>
+    <w:uiPriority w:val="99"/>
+    <w:semiHidden/>
+    <w:unhideWhenUsed/>
+    <w:rsid w:val="003A7016"/>
+    <w:rPr>
+      <w:sz w:val="16"/>
+      <w:szCs w:val="16"/>
+    </w:rPr>
+  </w:style>
+  <w:style w:type="paragraph" w:styleId="CommentText">
+    <w:name w:val="annotation text"/>
+    <w:basedOn w:val="Normal"/>
+    <w:link w:val="CommentTextChar"/>
+    <w:uiPriority w:val="99"/>
+    <w:semiHidden/>
+    <w:unhideWhenUsed/>
+    <w:rsid w:val="003A7016"/>
+    <w:pPr>
+      <w:spacing w:line="240" w:lineRule="auto"/>
+    </w:pPr>
+    <w:rPr>
+      <w:sz w:val="20"/>
+      <w:szCs w:val="20"/>
+    </w:rPr>
+  </w:style>
+  <w:style w:type="character" w:customStyle="1" w:styleId="CommentTextChar">
+    <w:name w:val="Comment Text Char"/>
+    <w:basedOn w:val="DefaultParagraphFont"/>
+    <w:link w:val="CommentText"/>
+    <w:uiPriority w:val="99"/>
+    <w:semiHidden/>
+    <w:rsid w:val="003A7016"/>
+    <w:rPr>
+      <w:sz w:val="20"/>
+      <w:szCs w:val="20"/>
+    </w:rPr>
+  </w:style>
+  <w:style w:type="paragraph" w:styleId="CommentSubject">
+    <w:name w:val="annotation subject"/>
+    <w:basedOn w:val="CommentText"/>
+    <w:next w:val="CommentText"/>
+    <w:link w:val="CommentSubjectChar"/>
+    <w:uiPriority w:val="99"/>
+    <w:semiHidden/>
+    <w:unhideWhenUsed/>
+    <w:rsid w:val="003A7016"/>
+    <w:rPr>
+      <w:b/>
+      <w:bCs/>
+    </w:rPr>
+  </w:style>
+  <w:style w:type="character" w:customStyle="1" w:styleId="CommentSubjectChar">
+    <w:name w:val="Comment Subject Char"/>
+    <w:basedOn w:val="CommentTextChar"/>
+    <w:link w:val="CommentSubject"/>
+    <w:uiPriority w:val="99"/>
+    <w:semiHidden/>
+    <w:rsid w:val="003A7016"/>
+    <w:rPr>
+      <w:b/>
+      <w:bCs/>
+      <w:sz w:val="20"/>
+      <w:szCs w:val="20"/>
+    </w:rPr>
+  </w:style>
+  <w:style w:type="paragraph" w:styleId="BalloonText">
+    <w:name w:val="Balloon Text"/>
+    <w:basedOn w:val="Normal"/>
+    <w:link w:val="BalloonTextChar"/>
+    <w:uiPriority w:val="99"/>
+    <w:semiHidden/>
+    <w:unhideWhenUsed/>
+    <w:rsid w:val="003A7016"/>
+    <w:pPr>
+      <w:spacing w:after="0" w:line="240" w:lineRule="auto"/>
+    </w:pPr>
+    <w:rPr>
+      <w:rFonts w:ascii="Times New Roman" w:hAnsi="Times New Roman" w:cs="Times New Roman"/>
+      <w:sz w:val="18"/>
+      <w:szCs w:val="18"/>
+    </w:rPr>
+  </w:style>
+  <w:style w:type="character" w:customStyle="1" w:styleId="BalloonTextChar">
+    <w:name w:val="Balloon Text Char"/>
+    <w:basedOn w:val="DefaultParagraphFont"/>
+    <w:link w:val="BalloonText"/>
+    <w:uiPriority w:val="99"/>
+    <w:semiHidden/>
+    <w:rsid w:val="003A7016"/>
+    <w:rPr>
+      <w:rFonts w:ascii="Times New Roman" w:hAnsi="Times New Roman" w:cs="Times New Roman"/>
+      <w:sz w:val="18"/>
+      <w:szCs w:val="18"/>
+    </w:rPr>
+  </w:style>
 </w:styles>
 </file>
 

</xml_diff>